<commit_message>
Week 8 Final Project1
upload in recommit
</commit_message>
<xml_diff>
--- a/completed/Week8.3_FinalProject1_KoppulaVeera.docx
+++ b/completed/Week8.3_FinalProject1_KoppulaVeera.docx
@@ -57,19 +57,7 @@
         <w:pStyle w:val="BodyText"/>
       </w:pPr>
       <w:r>
-        <w:t xml:space="preserve">We live in interesting times with a pandemic that affects the way of life of every living being on the globe. Every government and public agency has tried to either slow down spread of Covid-19 by travel restrictions/lockdowns/masking &amp; social distancing policies or mitigate its impacts by vaccination campaign. I would like to explore if the mitigation approaches taken by several governments on the spread of Covid-19 had any impact and which approach(s) had higher impact on slowing down the spread.</w:t>
-      </w:r>
-      <w:r>
-        <w:t xml:space="preserve"> </w:t>
-      </w:r>
-      <w:r>
-        <w:t xml:space="preserve">Governments,health agencies and Public health policy makers across different globe should be very interested in this analysis. This should help understand the likely effective course to be taken, whenever such a pandemic appears next time.</w:t>
-      </w:r>
-      <w:r>
-        <w:t xml:space="preserve"> </w:t>
-      </w:r>
-      <w:r>
-        <w:t xml:space="preserve">There are various variables and data elements that could be contributing or affecting the slowdown of the Covid-19 spread. Also the sheer volume of data that could be collected and analyzed, to understand the likely correlation and causation factors make this a data science problem.</w:t>
+        <w:t xml:space="preserve">We live in interesting times with a pandemic that affects the way of life of every living being on the globe. Every government and public agency has tried to either slow down spread of Covid-19 by travel restrictions/lockdowns/masking &amp; social distancing policies or mitigate its impacts by vaccination campaign. I would like to explore impact of factors that could impact the outcome of Covid infection. (as sex,age, comorbities etc)</w:t>
       </w:r>
     </w:p>
     <w:p>
@@ -115,13 +103,13 @@
         <w:t xml:space="preserve"> </w:t>
       </w:r>
       <w:r>
-        <w:t xml:space="preserve">What are different mitigation approaches taken to slow the spread of Covid-19 and their timeline?</w:t>
-      </w:r>
-      <w:r>
-        <w:t xml:space="preserve"> </w:t>
-      </w:r>
-      <w:r>
-        <w:t xml:space="preserve">What is the vaccination timeline (1 dose and 2 dosage) for the same geographical region?</w:t>
+        <w:t xml:space="preserve">are there any comorbities for the patient?</w:t>
+      </w:r>
+      <w:r>
+        <w:t xml:space="preserve"> </w:t>
+      </w:r>
+      <w:r>
+        <w:t xml:space="preserve">what is the age/sec/Race that defines the patient?</w:t>
       </w:r>
     </w:p>
     <w:p>
@@ -143,7 +131,7 @@
         <w:t xml:space="preserve"> </w:t>
       </w:r>
       <w:r>
-        <w:t xml:space="preserve">This calculated model should identify the best possible predictors that would determine the spread of virus.</w:t>
+        <w:t xml:space="preserve">This calculated model should identify the best possible predictors that would determine the outcome of virus infection.</w:t>
       </w:r>
     </w:p>
     <w:p>
@@ -159,7 +147,7 @@
         <w:pStyle w:val="BodyText"/>
       </w:pPr>
       <w:r>
-        <w:t xml:space="preserve">as described above, the calculated model should give us the best predictors to calculate the possible virus spread rate. This should help understanding the correlation of mitigation/vacciation on spread of virus, and should give a likely course of action that could be taken by public health care policy makers to address current/future pandemics.</w:t>
+        <w:t xml:space="preserve">as described above, the calculated model should give us the best predictors to calculate the possible outcome of virus infection. This should help understanding the correlation of seriousness of virus outcomes, this would help health agencies to take specific actions to address or prioritize any specific demographic that could be impacted by the virus more than others.</w:t>
       </w:r>
     </w:p>
     <w:p>
@@ -418,7 +406,7 @@
         <w:t xml:space="preserve"> </w:t>
       </w:r>
       <w:r>
-        <w:t xml:space="preserve">histogram</w:t>
+        <w:t xml:space="preserve">histogram (with Kernal Density plot)</w:t>
       </w:r>
       <w:r>
         <w:t xml:space="preserve"> </w:t>

</xml_diff>